<commit_message>
Update 출석과제물, 통계로세상읽기, 202234-366307.docx
</commit_message>
<xml_diff>
--- a/Knou/2023년 2학기/통계로세상읽기/출석과제물, 통계로세상읽기, 202234-366307.docx
+++ b/Knou/2023년 2학기/통계로세상읽기/출석과제물, 통계로세상읽기, 202234-366307.docx
@@ -656,7 +656,7 @@
         <w:spacing w:line="240" w:lineRule="auto"/>
         <w:ind w:left="800"/>
         <w:rPr>
-          <w:rFonts w:asciiTheme="majorHAnsi" w:eastAsiaTheme="majorHAnsi" w:hAnsiTheme="majorHAnsi" w:hint="eastAsia"/>
+          <w:rFonts w:asciiTheme="majorHAnsi" w:eastAsiaTheme="majorHAnsi" w:hAnsiTheme="majorHAnsi"/>
           <w:sz w:val="22"/>
         </w:rPr>
       </w:pPr>
@@ -754,6 +754,13 @@
           <w:sz w:val="22"/>
         </w:rPr>
         <w:t>정부 등 모든 국가 구성원이 합리적인 판단과 선택을 하는 데에 도움이 될 수 있는 기본 자료이다.</w:t>
+      </w:r>
+      <w:r>
+        <w:rPr>
+          <w:rFonts w:asciiTheme="majorHAnsi" w:eastAsiaTheme="majorHAnsi" w:hAnsiTheme="majorHAnsi"/>
+          <w:sz w:val="22"/>
+        </w:rPr>
+        <w:t xml:space="preserve"> </w:t>
       </w:r>
     </w:p>
     <w:p>
@@ -877,21 +884,7 @@
           <w:rFonts w:asciiTheme="majorHAnsi" w:eastAsiaTheme="majorHAnsi" w:hAnsiTheme="majorHAnsi" w:hint="eastAsia"/>
           <w:sz w:val="22"/>
         </w:rPr>
-        <w:t xml:space="preserve">자료를 통해 </w:t>
-      </w:r>
-      <w:r>
-        <w:rPr>
-          <w:rFonts w:asciiTheme="majorHAnsi" w:eastAsiaTheme="majorHAnsi" w:hAnsiTheme="majorHAnsi" w:hint="eastAsia"/>
-          <w:sz w:val="22"/>
-        </w:rPr>
-        <w:t>이사 가고 싶은 후보지의</w:t>
-      </w:r>
-      <w:r>
-        <w:rPr>
-          <w:rFonts w:asciiTheme="majorHAnsi" w:eastAsiaTheme="majorHAnsi" w:hAnsiTheme="majorHAnsi" w:hint="eastAsia"/>
-          <w:sz w:val="22"/>
-        </w:rPr>
-        <w:t xml:space="preserve"> 인구밀도를 비교해서 조금 더 적은 곳을 선택하는 등 통계자료를 개인의 의사결정에 활용할 수 있다.</w:t>
+        <w:t>자료를 통해 이사 가고 싶은 후보지의 인구밀도를 비교해서 조금 더 적은 곳을 선택하는 등 통계자료를 개인의 의사결정에 활용할 수 있다.</w:t>
       </w:r>
     </w:p>
     <w:p>
@@ -900,7 +893,7 @@
         <w:spacing w:line="240" w:lineRule="auto"/>
         <w:ind w:left="800" w:firstLine="720"/>
         <w:rPr>
-          <w:rFonts w:asciiTheme="majorHAnsi" w:eastAsiaTheme="majorHAnsi" w:hAnsiTheme="majorHAnsi" w:hint="eastAsia"/>
+          <w:rFonts w:asciiTheme="majorHAnsi" w:eastAsiaTheme="majorHAnsi" w:hAnsiTheme="majorHAnsi"/>
           <w:sz w:val="22"/>
         </w:rPr>
       </w:pPr>
@@ -932,7 +925,7 @@
         <w:spacing w:line="240" w:lineRule="auto"/>
         <w:ind w:left="1520"/>
         <w:rPr>
-          <w:rFonts w:asciiTheme="majorHAnsi" w:eastAsiaTheme="majorHAnsi" w:hAnsiTheme="majorHAnsi" w:hint="eastAsia"/>
+          <w:rFonts w:asciiTheme="majorHAnsi" w:eastAsiaTheme="majorHAnsi" w:hAnsiTheme="majorHAnsi"/>
           <w:sz w:val="22"/>
         </w:rPr>
       </w:pPr>
@@ -946,7 +939,7 @@
         </w:numPr>
         <w:spacing w:line="240" w:lineRule="auto"/>
         <w:rPr>
-          <w:rFonts w:asciiTheme="majorHAnsi" w:eastAsiaTheme="majorHAnsi" w:hAnsiTheme="majorHAnsi" w:hint="eastAsia"/>
+          <w:rFonts w:asciiTheme="majorHAnsi" w:eastAsiaTheme="majorHAnsi" w:hAnsiTheme="majorHAnsi"/>
           <w:sz w:val="22"/>
         </w:rPr>
       </w:pPr>
@@ -2084,6 +2077,812 @@
           <w:sz w:val="22"/>
         </w:rPr>
       </w:pPr>
+      <w:r>
+        <w:rPr>
+          <w:rFonts w:asciiTheme="majorHAnsi" w:eastAsiaTheme="majorHAnsi" w:hAnsiTheme="majorHAnsi" w:hint="eastAsia"/>
+          <w:noProof/>
+          <w:sz w:val="22"/>
+        </w:rPr>
+        <mc:AlternateContent>
+          <mc:Choice Requires="wpg">
+            <w:drawing>
+              <wp:anchor distT="0" distB="0" distL="114300" distR="114300" simplePos="0" relativeHeight="251664384" behindDoc="1" locked="0" layoutInCell="1" allowOverlap="1" wp14:anchorId="49F5C858" wp14:editId="47E5A275">
+                <wp:simplePos x="0" y="0"/>
+                <wp:positionH relativeFrom="column">
+                  <wp:posOffset>171450</wp:posOffset>
+                </wp:positionH>
+                <wp:positionV relativeFrom="paragraph">
+                  <wp:posOffset>2105660</wp:posOffset>
+                </wp:positionV>
+                <wp:extent cx="3095625" cy="2466975"/>
+                <wp:effectExtent l="0" t="0" r="9525" b="9525"/>
+                <wp:wrapTight wrapText="bothSides">
+                  <wp:wrapPolygon edited="0">
+                    <wp:start x="0" y="0"/>
+                    <wp:lineTo x="0" y="18848"/>
+                    <wp:lineTo x="1196" y="21350"/>
+                    <wp:lineTo x="1196" y="21517"/>
+                    <wp:lineTo x="20470" y="21517"/>
+                    <wp:lineTo x="20470" y="21350"/>
+                    <wp:lineTo x="21534" y="18848"/>
+                    <wp:lineTo x="21534" y="0"/>
+                    <wp:lineTo x="0" y="0"/>
+                  </wp:wrapPolygon>
+                </wp:wrapTight>
+                <wp:docPr id="9" name="그룹 9"/>
+                <wp:cNvGraphicFramePr/>
+                <a:graphic xmlns:a="http://schemas.openxmlformats.org/drawingml/2006/main">
+                  <a:graphicData uri="http://schemas.microsoft.com/office/word/2010/wordprocessingGroup">
+                    <wpg:wgp>
+                      <wpg:cNvGrpSpPr/>
+                      <wpg:grpSpPr>
+                        <a:xfrm>
+                          <a:off x="0" y="0"/>
+                          <a:ext cx="3095625" cy="2466975"/>
+                          <a:chOff x="0" y="0"/>
+                          <a:chExt cx="3228975" cy="2576830"/>
+                        </a:xfrm>
+                      </wpg:grpSpPr>
+                      <pic:pic xmlns:pic="http://schemas.openxmlformats.org/drawingml/2006/picture">
+                        <pic:nvPicPr>
+                          <pic:cNvPr id="7" name="그림 7"/>
+                          <pic:cNvPicPr>
+                            <a:picLocks noChangeAspect="1"/>
+                          </pic:cNvPicPr>
+                        </pic:nvPicPr>
+                        <pic:blipFill>
+                          <a:blip r:embed="rId9">
+                            <a:extLst>
+                              <a:ext uri="{28A0092B-C50C-407E-A947-70E740481C1C}">
+                                <a14:useLocalDpi xmlns:a14="http://schemas.microsoft.com/office/drawing/2010/main" val="0"/>
+                              </a:ext>
+                            </a:extLst>
+                          </a:blip>
+                          <a:srcRect/>
+                          <a:stretch>
+                            <a:fillRect/>
+                          </a:stretch>
+                        </pic:blipFill>
+                        <pic:spPr bwMode="auto">
+                          <a:xfrm>
+                            <a:off x="0" y="0"/>
+                            <a:ext cx="3228975" cy="2249170"/>
+                          </a:xfrm>
+                          <a:prstGeom prst="rect">
+                            <a:avLst/>
+                          </a:prstGeom>
+                          <a:noFill/>
+                          <a:ln>
+                            <a:noFill/>
+                          </a:ln>
+                        </pic:spPr>
+                      </pic:pic>
+                      <wps:wsp>
+                        <wps:cNvPr id="8" name="Text Box 8"/>
+                        <wps:cNvSpPr txBox="1"/>
+                        <wps:spPr>
+                          <a:xfrm>
+                            <a:off x="219075" y="2238375"/>
+                            <a:ext cx="2828925" cy="338455"/>
+                          </a:xfrm>
+                          <a:prstGeom prst="rect">
+                            <a:avLst/>
+                          </a:prstGeom>
+                          <a:solidFill>
+                            <a:prstClr val="white"/>
+                          </a:solidFill>
+                          <a:ln>
+                            <a:noFill/>
+                          </a:ln>
+                        </wps:spPr>
+                        <wps:txbx>
+                          <w:txbxContent>
+                            <w:p>
+                              <w:pPr>
+                                <w:pStyle w:val="af2"/>
+                                <w:jc w:val="center"/>
+                                <w:rPr>
+                                  <w:rFonts w:ascii="바탕" w:eastAsia="바탕" w:hint="eastAsia"/>
+                                  <w:noProof/>
+                                  <w:color w:val="000000"/>
+                                </w:rPr>
+                              </w:pPr>
+                              <w:r>
+                                <w:t>&lt; 2018</w:t>
+                              </w:r>
+                              <w:r>
+                                <w:rPr>
+                                  <w:rFonts w:hint="eastAsia"/>
+                                </w:rPr>
+                                <w:t xml:space="preserve">년 </w:t>
+                              </w:r>
+                              <w:r>
+                                <w:rPr>
+                                  <w:rFonts w:hint="eastAsia"/>
+                                </w:rPr>
+                                <w:t>한국</w:t>
+                              </w:r>
+                              <w:r>
+                                <w:rPr>
+                                  <w:rFonts w:hint="eastAsia"/>
+                                </w:rPr>
+                                <w:t>의 인구구조 &gt;</w:t>
+                              </w:r>
+                            </w:p>
+                          </w:txbxContent>
+                        </wps:txbx>
+                        <wps:bodyPr rot="0" spcFirstLastPara="0" vertOverflow="overflow" horzOverflow="overflow" vert="horz" wrap="square" lIns="0" tIns="0" rIns="0" bIns="0" numCol="1" spcCol="0" rtlCol="0" fromWordArt="0" anchor="t" anchorCtr="0" forceAA="0" compatLnSpc="1">
+                          <a:prstTxWarp prst="textNoShape">
+                            <a:avLst/>
+                          </a:prstTxWarp>
+                          <a:noAutofit/>
+                        </wps:bodyPr>
+                      </wps:wsp>
+                    </wpg:wgp>
+                  </a:graphicData>
+                </a:graphic>
+                <wp14:sizeRelH relativeFrom="margin">
+                  <wp14:pctWidth>0</wp14:pctWidth>
+                </wp14:sizeRelH>
+                <wp14:sizeRelV relativeFrom="margin">
+                  <wp14:pctHeight>0</wp14:pctHeight>
+                </wp14:sizeRelV>
+              </wp:anchor>
+            </w:drawing>
+          </mc:Choice>
+          <mc:Fallback>
+            <w:pict>
+              <v:group w14:anchorId="49F5C858" id="그룹 9" o:spid="_x0000_s1026" style="position:absolute;left:0;text-align:left;margin-left:13.5pt;margin-top:165.8pt;width:243.75pt;height:194.25pt;z-index:-251652096;mso-width-relative:margin;mso-height-relative:margin" coordsize="32289,25768" o:gfxdata="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">
+                <v:shapetype id="_x0000_t75" coordsize="21600,21600" o:spt="75" o:preferrelative="t" path="m@4@5l@4@11@9@11@9@5xe" filled="f" stroked="f">
+                  <v:stroke joinstyle="miter"/>
+                  <v:formulas>
+                    <v:f eqn="if lineDrawn pixelLineWidth 0"/>
+                    <v:f eqn="sum @0 1 0"/>
+                    <v:f eqn="sum 0 0 @1"/>
+                    <v:f eqn="prod @2 1 2"/>
+                    <v:f eqn="prod @3 21600 pixelWidth"/>
+                    <v:f eqn="prod @3 21600 pixelHeight"/>
+                    <v:f eqn="sum @0 0 1"/>
+                    <v:f eqn="prod @6 1 2"/>
+                    <v:f eqn="prod @7 21600 pixelWidth"/>
+                    <v:f eqn="sum @8 21600 0"/>
+                    <v:f eqn="prod @7 21600 pixelHeight"/>
+                    <v:f eqn="sum @10 21600 0"/>
+                  </v:formulas>
+                  <v:path o:extrusionok="f" gradientshapeok="t" o:connecttype="rect"/>
+                  <o:lock v:ext="edit" aspectratio="t"/>
+                </v:shapetype>
+                <v:shape id="그림 7" o:spid="_x0000_s1027" type="#_x0000_t75" style="position:absolute;width:32289;height:22491;visibility:visible;mso-wrap-style:square" o:gfxdata="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">
+                  <v:imagedata r:id="rId10" o:title=""/>
+                </v:shape>
+                <v:shapetype id="_x0000_t202" coordsize="21600,21600" o:spt="202" path="m,l,21600r21600,l21600,xe">
+                  <v:stroke joinstyle="miter"/>
+                  <v:path gradientshapeok="t" o:connecttype="rect"/>
+                </v:shapetype>
+                <v:shape id="Text Box 8" o:spid="_x0000_s1028" type="#_x0000_t202" style="position:absolute;left:2190;top:22383;width:28290;height:3385;visibility:visible;mso-wrap-style:square;v-text-anchor:top" o:gfxdata="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" stroked="f">
+                  <v:textbox inset="0,0,0,0">
+                    <w:txbxContent>
+                      <w:p>
+                        <w:pPr>
+                          <w:pStyle w:val="af2"/>
+                          <w:jc w:val="center"/>
+                          <w:rPr>
+                            <w:rFonts w:ascii="바탕" w:eastAsia="바탕" w:hint="eastAsia"/>
+                            <w:noProof/>
+                            <w:color w:val="000000"/>
+                          </w:rPr>
+                        </w:pPr>
+                        <w:r>
+                          <w:t>&lt; 2018</w:t>
+                        </w:r>
+                        <w:r>
+                          <w:rPr>
+                            <w:rFonts w:hint="eastAsia"/>
+                          </w:rPr>
+                          <w:t xml:space="preserve">년 </w:t>
+                        </w:r>
+                        <w:r>
+                          <w:rPr>
+                            <w:rFonts w:hint="eastAsia"/>
+                          </w:rPr>
+                          <w:t>한국</w:t>
+                        </w:r>
+                        <w:r>
+                          <w:rPr>
+                            <w:rFonts w:hint="eastAsia"/>
+                          </w:rPr>
+                          <w:t>의 인구구조 &gt;</w:t>
+                        </w:r>
+                      </w:p>
+                    </w:txbxContent>
+                  </v:textbox>
+                </v:shape>
+                <w10:wrap type="tight"/>
+              </v:group>
+            </w:pict>
+          </mc:Fallback>
+        </mc:AlternateContent>
+      </w:r>
+      <w:r>
+        <w:rPr>
+          <w:rFonts w:asciiTheme="majorHAnsi" w:eastAsiaTheme="majorHAnsi" w:hAnsiTheme="majorHAnsi" w:hint="eastAsia"/>
+          <w:noProof/>
+          <w:sz w:val="22"/>
+        </w:rPr>
+        <mc:AlternateContent>
+          <mc:Choice Requires="wpg">
+            <w:drawing>
+              <wp:anchor distT="0" distB="0" distL="114300" distR="114300" simplePos="0" relativeHeight="251659264" behindDoc="0" locked="0" layoutInCell="1" allowOverlap="1" wp14:anchorId="799C06E7" wp14:editId="3F8B3516">
+                <wp:simplePos x="0" y="0"/>
+                <wp:positionH relativeFrom="margin">
+                  <wp:align>right</wp:align>
+                </wp:positionH>
+                <wp:positionV relativeFrom="paragraph">
+                  <wp:posOffset>257175</wp:posOffset>
+                </wp:positionV>
+                <wp:extent cx="3000375" cy="2257425"/>
+                <wp:effectExtent l="0" t="0" r="9525" b="9525"/>
+                <wp:wrapTight wrapText="bothSides">
+                  <wp:wrapPolygon edited="0">
+                    <wp:start x="0" y="0"/>
+                    <wp:lineTo x="0" y="21509"/>
+                    <wp:lineTo x="21531" y="21509"/>
+                    <wp:lineTo x="21531" y="0"/>
+                    <wp:lineTo x="0" y="0"/>
+                  </wp:wrapPolygon>
+                </wp:wrapTight>
+                <wp:docPr id="4" name="그룹 4"/>
+                <wp:cNvGraphicFramePr/>
+                <a:graphic xmlns:a="http://schemas.openxmlformats.org/drawingml/2006/main">
+                  <a:graphicData uri="http://schemas.microsoft.com/office/word/2010/wordprocessingGroup">
+                    <wpg:wgp>
+                      <wpg:cNvGrpSpPr/>
+                      <wpg:grpSpPr>
+                        <a:xfrm>
+                          <a:off x="0" y="0"/>
+                          <a:ext cx="3000375" cy="2257425"/>
+                          <a:chOff x="0" y="0"/>
+                          <a:chExt cx="2828925" cy="2119630"/>
+                        </a:xfrm>
+                      </wpg:grpSpPr>
+                      <pic:pic xmlns:pic="http://schemas.openxmlformats.org/drawingml/2006/picture">
+                        <pic:nvPicPr>
+                          <pic:cNvPr id="2" name="그림 2"/>
+                          <pic:cNvPicPr>
+                            <a:picLocks noChangeAspect="1"/>
+                          </pic:cNvPicPr>
+                        </pic:nvPicPr>
+                        <pic:blipFill>
+                          <a:blip r:embed="rId11">
+                            <a:extLst>
+                              <a:ext uri="{28A0092B-C50C-407E-A947-70E740481C1C}">
+                                <a14:useLocalDpi xmlns:a14="http://schemas.microsoft.com/office/drawing/2010/main" val="0"/>
+                              </a:ext>
+                            </a:extLst>
+                          </a:blip>
+                          <a:srcRect/>
+                          <a:stretch>
+                            <a:fillRect/>
+                          </a:stretch>
+                        </pic:blipFill>
+                        <pic:spPr bwMode="auto">
+                          <a:xfrm>
+                            <a:off x="0" y="0"/>
+                            <a:ext cx="2828925" cy="1970405"/>
+                          </a:xfrm>
+                          <a:prstGeom prst="rect">
+                            <a:avLst/>
+                          </a:prstGeom>
+                          <a:noFill/>
+                          <a:ln>
+                            <a:noFill/>
+                          </a:ln>
+                        </pic:spPr>
+                      </pic:pic>
+                      <wps:wsp>
+                        <wps:cNvPr id="3" name="Text Box 3"/>
+                        <wps:cNvSpPr txBox="1"/>
+                        <wps:spPr>
+                          <a:xfrm>
+                            <a:off x="0" y="1781175"/>
+                            <a:ext cx="2828925" cy="338455"/>
+                          </a:xfrm>
+                          <a:prstGeom prst="rect">
+                            <a:avLst/>
+                          </a:prstGeom>
+                          <a:solidFill>
+                            <a:prstClr val="white"/>
+                          </a:solidFill>
+                          <a:ln>
+                            <a:noFill/>
+                          </a:ln>
+                        </wps:spPr>
+                        <wps:txbx>
+                          <w:txbxContent>
+                            <w:p>
+                              <w:pPr>
+                                <w:pStyle w:val="af2"/>
+                                <w:jc w:val="center"/>
+                                <w:rPr>
+                                  <w:rFonts w:ascii="바탕" w:eastAsia="바탕" w:hint="eastAsia"/>
+                                  <w:noProof/>
+                                  <w:color w:val="000000"/>
+                                </w:rPr>
+                              </w:pPr>
+                              <w:r>
+                                <w:t>&lt; 2018</w:t>
+                              </w:r>
+                              <w:r>
+                                <w:rPr>
+                                  <w:rFonts w:hint="eastAsia"/>
+                                </w:rPr>
+                                <w:t>년 이집트의 인구구조 &gt;</w:t>
+                              </w:r>
+                            </w:p>
+                          </w:txbxContent>
+                        </wps:txbx>
+                        <wps:bodyPr rot="0" spcFirstLastPara="0" vertOverflow="overflow" horzOverflow="overflow" vert="horz" wrap="square" lIns="0" tIns="0" rIns="0" bIns="0" numCol="1" spcCol="0" rtlCol="0" fromWordArt="0" anchor="t" anchorCtr="0" forceAA="0" compatLnSpc="1">
+                          <a:prstTxWarp prst="textNoShape">
+                            <a:avLst/>
+                          </a:prstTxWarp>
+                          <a:noAutofit/>
+                        </wps:bodyPr>
+                      </wps:wsp>
+                    </wpg:wgp>
+                  </a:graphicData>
+                </a:graphic>
+                <wp14:sizeRelH relativeFrom="margin">
+                  <wp14:pctWidth>0</wp14:pctWidth>
+                </wp14:sizeRelH>
+                <wp14:sizeRelV relativeFrom="margin">
+                  <wp14:pctHeight>0</wp14:pctHeight>
+                </wp14:sizeRelV>
+              </wp:anchor>
+            </w:drawing>
+          </mc:Choice>
+          <mc:Fallback>
+            <w:pict>
+              <v:group w14:anchorId="799C06E7" id="그룹 4" o:spid="_x0000_s1029" style="position:absolute;left:0;text-align:left;margin-left:185.05pt;margin-top:20.25pt;width:236.25pt;height:177.75pt;z-index:251659264;mso-position-horizontal:right;mso-position-horizontal-relative:margin;mso-width-relative:margin;mso-height-relative:margin" coordsize="28289,21196" o:gfxdata="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">
+                <v:shape id="그림 2" o:spid="_x0000_s1030" type="#_x0000_t75" style="position:absolute;width:28289;height:19704;visibility:visible;mso-wrap-style:square" o:gfxdata="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">
+                  <v:imagedata r:id="rId12" o:title=""/>
+                </v:shape>
+                <v:shape id="Text Box 3" o:spid="_x0000_s1031" type="#_x0000_t202" style="position:absolute;top:17811;width:28289;height:3385;visibility:visible;mso-wrap-style:square;v-text-anchor:top" o:gfxdata="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" stroked="f">
+                  <v:textbox inset="0,0,0,0">
+                    <w:txbxContent>
+                      <w:p>
+                        <w:pPr>
+                          <w:pStyle w:val="af2"/>
+                          <w:jc w:val="center"/>
+                          <w:rPr>
+                            <w:rFonts w:ascii="바탕" w:eastAsia="바탕" w:hint="eastAsia"/>
+                            <w:noProof/>
+                            <w:color w:val="000000"/>
+                          </w:rPr>
+                        </w:pPr>
+                        <w:r>
+                          <w:t>&lt; 2018</w:t>
+                        </w:r>
+                        <w:r>
+                          <w:rPr>
+                            <w:rFonts w:hint="eastAsia"/>
+                          </w:rPr>
+                          <w:t>년 이집트의 인구구조 &gt;</w:t>
+                        </w:r>
+                      </w:p>
+                    </w:txbxContent>
+                  </v:textbox>
+                </v:shape>
+                <w10:wrap type="tight" anchorx="margin"/>
+              </v:group>
+            </w:pict>
+          </mc:Fallback>
+        </mc:AlternateContent>
+      </w:r>
+      <w:r>
+        <w:rPr>
+          <w:rFonts w:asciiTheme="majorHAnsi" w:eastAsiaTheme="majorHAnsi" w:hAnsiTheme="majorHAnsi" w:hint="eastAsia"/>
+          <w:sz w:val="22"/>
+        </w:rPr>
+        <w:t xml:space="preserve">위의 도표는 각각 </w:t>
+      </w:r>
+      <w:r>
+        <w:rPr>
+          <w:rFonts w:asciiTheme="majorHAnsi" w:eastAsiaTheme="majorHAnsi" w:hAnsiTheme="majorHAnsi"/>
+          <w:sz w:val="22"/>
+        </w:rPr>
+        <w:t>1955</w:t>
+      </w:r>
+      <w:r>
+        <w:rPr>
+          <w:rFonts w:asciiTheme="majorHAnsi" w:eastAsiaTheme="majorHAnsi" w:hAnsiTheme="majorHAnsi" w:hint="eastAsia"/>
+          <w:sz w:val="22"/>
+        </w:rPr>
+        <w:t>년,</w:t>
+      </w:r>
+      <w:r>
+        <w:rPr>
+          <w:rFonts w:asciiTheme="majorHAnsi" w:eastAsiaTheme="majorHAnsi" w:hAnsiTheme="majorHAnsi"/>
+          <w:sz w:val="22"/>
+        </w:rPr>
+        <w:t xml:space="preserve"> 2005</w:t>
+      </w:r>
+      <w:r>
+        <w:rPr>
+          <w:rFonts w:asciiTheme="majorHAnsi" w:eastAsiaTheme="majorHAnsi" w:hAnsiTheme="majorHAnsi" w:hint="eastAsia"/>
+          <w:sz w:val="22"/>
+        </w:rPr>
+        <w:t xml:space="preserve">년의 인구 구성과 </w:t>
+      </w:r>
+      <w:r>
+        <w:rPr>
+          <w:rFonts w:asciiTheme="majorHAnsi" w:eastAsiaTheme="majorHAnsi" w:hAnsiTheme="majorHAnsi"/>
+          <w:sz w:val="22"/>
+        </w:rPr>
+        <w:t>2067</w:t>
+      </w:r>
+      <w:r>
+        <w:rPr>
+          <w:rFonts w:asciiTheme="majorHAnsi" w:eastAsiaTheme="majorHAnsi" w:hAnsiTheme="majorHAnsi" w:hint="eastAsia"/>
+          <w:sz w:val="22"/>
+        </w:rPr>
+        <w:t>년의 예측치를 나타낸 인구피라미드 도표이다.</w:t>
+      </w:r>
+      <w:r>
+        <w:rPr>
+          <w:rFonts w:asciiTheme="majorHAnsi" w:eastAsiaTheme="majorHAnsi" w:hAnsiTheme="majorHAnsi"/>
+          <w:sz w:val="22"/>
+        </w:rPr>
+        <w:t xml:space="preserve"> 1955</w:t>
+      </w:r>
+      <w:r>
+        <w:rPr>
+          <w:rFonts w:asciiTheme="majorHAnsi" w:eastAsiaTheme="majorHAnsi" w:hAnsiTheme="majorHAnsi" w:hint="eastAsia"/>
+          <w:sz w:val="22"/>
+        </w:rPr>
+        <w:t>년의 도표는 고연령층의 비중이 매우 적고 아래로 내려올수록 증가하는,</w:t>
+      </w:r>
+      <w:r>
+        <w:rPr>
+          <w:rFonts w:asciiTheme="majorHAnsi" w:eastAsiaTheme="majorHAnsi" w:hAnsiTheme="majorHAnsi"/>
+          <w:sz w:val="22"/>
+        </w:rPr>
+        <w:t xml:space="preserve"> </w:t>
+      </w:r>
+      <w:r>
+        <w:rPr>
+          <w:rFonts w:asciiTheme="majorHAnsi" w:eastAsiaTheme="majorHAnsi" w:hAnsiTheme="majorHAnsi" w:hint="eastAsia"/>
+          <w:sz w:val="22"/>
+        </w:rPr>
+        <w:t>특히 청소년 및 영유아의 비율이 배우 높은 모습을 보이는데 이는 평균수명이 짧고 출산율이 높은 형태로 주로 후진국에서 발견되는 모형이다.</w:t>
+      </w:r>
+      <w:r>
+        <w:rPr>
+          <w:rFonts w:asciiTheme="majorHAnsi" w:eastAsiaTheme="majorHAnsi" w:hAnsiTheme="majorHAnsi"/>
+          <w:sz w:val="22"/>
+        </w:rPr>
+        <w:t xml:space="preserve"> </w:t>
+      </w:r>
+      <w:r>
+        <w:rPr>
+          <w:rFonts w:asciiTheme="majorHAnsi" w:eastAsiaTheme="majorHAnsi" w:hAnsiTheme="majorHAnsi" w:hint="eastAsia"/>
+          <w:sz w:val="22"/>
+        </w:rPr>
+        <w:t xml:space="preserve">오른쪽의 모형은 </w:t>
+      </w:r>
+      <w:r>
+        <w:rPr>
+          <w:rFonts w:asciiTheme="majorHAnsi" w:eastAsiaTheme="majorHAnsi" w:hAnsiTheme="majorHAnsi"/>
+          <w:sz w:val="22"/>
+        </w:rPr>
+        <w:t>2018</w:t>
+      </w:r>
+      <w:r>
+        <w:rPr>
+          <w:rFonts w:asciiTheme="majorHAnsi" w:eastAsiaTheme="majorHAnsi" w:hAnsiTheme="majorHAnsi" w:hint="eastAsia"/>
+          <w:sz w:val="22"/>
+        </w:rPr>
+        <w:t xml:space="preserve">년 이집트의 인구구조로 </w:t>
+      </w:r>
+      <w:r>
+        <w:rPr>
+          <w:rFonts w:asciiTheme="majorHAnsi" w:eastAsiaTheme="majorHAnsi" w:hAnsiTheme="majorHAnsi"/>
+          <w:sz w:val="22"/>
+        </w:rPr>
+        <w:t>1955</w:t>
+      </w:r>
+      <w:r>
+        <w:rPr>
+          <w:rFonts w:asciiTheme="majorHAnsi" w:eastAsiaTheme="majorHAnsi" w:hAnsiTheme="majorHAnsi" w:hint="eastAsia"/>
+          <w:sz w:val="22"/>
+        </w:rPr>
+        <w:t>년 한국과 비슷한 모습을 가지고 있다.</w:t>
+      </w:r>
+      <w:r>
+        <w:rPr>
+          <w:rFonts w:asciiTheme="majorHAnsi" w:eastAsiaTheme="majorHAnsi" w:hAnsiTheme="majorHAnsi"/>
+          <w:sz w:val="22"/>
+        </w:rPr>
+        <w:t xml:space="preserve"> </w:t>
+      </w:r>
+    </w:p>
+    <w:p>
+      <w:pPr>
+        <w:pStyle w:val="a3"/>
+        <w:spacing w:line="240" w:lineRule="auto"/>
+        <w:ind w:left="760"/>
+        <w:rPr>
+          <w:rFonts w:asciiTheme="majorHAnsi" w:eastAsiaTheme="majorHAnsi" w:hAnsiTheme="majorHAnsi"/>
+          <w:sz w:val="22"/>
+        </w:rPr>
+      </w:pPr>
+      <w:r>
+        <w:rPr>
+          <w:rFonts w:asciiTheme="majorHAnsi" w:eastAsiaTheme="majorHAnsi" w:hAnsiTheme="majorHAnsi"/>
+          <w:sz w:val="22"/>
+        </w:rPr>
+        <w:t xml:space="preserve"> </w:t>
+      </w:r>
+      <w:r>
+        <w:rPr>
+          <w:rFonts w:asciiTheme="majorHAnsi" w:eastAsiaTheme="majorHAnsi" w:hAnsiTheme="majorHAnsi" w:hint="eastAsia"/>
+          <w:sz w:val="22"/>
+        </w:rPr>
+        <w:t xml:space="preserve">반면에 </w:t>
+      </w:r>
+      <w:r>
+        <w:rPr>
+          <w:rFonts w:asciiTheme="majorHAnsi" w:eastAsiaTheme="majorHAnsi" w:hAnsiTheme="majorHAnsi"/>
+          <w:sz w:val="22"/>
+        </w:rPr>
+        <w:t>2005</w:t>
+      </w:r>
+      <w:r>
+        <w:rPr>
+          <w:rFonts w:asciiTheme="majorHAnsi" w:eastAsiaTheme="majorHAnsi" w:hAnsiTheme="majorHAnsi" w:hint="eastAsia"/>
+          <w:sz w:val="22"/>
+        </w:rPr>
+        <w:t xml:space="preserve">년의 도표는 방추형 형태를 </w:t>
+      </w:r>
+      <w:proofErr w:type="spellStart"/>
+      <w:r>
+        <w:rPr>
+          <w:rFonts w:asciiTheme="majorHAnsi" w:eastAsiaTheme="majorHAnsi" w:hAnsiTheme="majorHAnsi" w:hint="eastAsia"/>
+          <w:sz w:val="22"/>
+        </w:rPr>
+        <w:t>띄고있는데</w:t>
+      </w:r>
+      <w:proofErr w:type="spellEnd"/>
+      <w:r>
+        <w:rPr>
+          <w:rFonts w:asciiTheme="majorHAnsi" w:eastAsiaTheme="majorHAnsi" w:hAnsiTheme="majorHAnsi" w:hint="eastAsia"/>
+          <w:sz w:val="22"/>
+        </w:rPr>
+        <w:t xml:space="preserve"> 주로 선진국에서 발견되는 모형이며 평균수명이 줄어들고,</w:t>
+      </w:r>
+      <w:r>
+        <w:rPr>
+          <w:rFonts w:asciiTheme="majorHAnsi" w:eastAsiaTheme="majorHAnsi" w:hAnsiTheme="majorHAnsi"/>
+          <w:sz w:val="22"/>
+        </w:rPr>
+        <w:t xml:space="preserve"> </w:t>
+      </w:r>
+      <w:r>
+        <w:rPr>
+          <w:rFonts w:asciiTheme="majorHAnsi" w:eastAsiaTheme="majorHAnsi" w:hAnsiTheme="majorHAnsi" w:hint="eastAsia"/>
+          <w:sz w:val="22"/>
+        </w:rPr>
+        <w:t xml:space="preserve">사망률이 줄어들었으나 </w:t>
+      </w:r>
+      <w:r>
+        <w:rPr>
+          <w:rFonts w:asciiTheme="majorHAnsi" w:eastAsiaTheme="majorHAnsi" w:hAnsiTheme="majorHAnsi" w:hint="eastAsia"/>
+          <w:sz w:val="22"/>
+        </w:rPr>
+        <w:t>출생률 또한 줄어들어 인구증가가 정체되고 있다.</w:t>
+      </w:r>
+      <w:r>
+        <w:rPr>
+          <w:rFonts w:asciiTheme="majorHAnsi" w:eastAsiaTheme="majorHAnsi" w:hAnsiTheme="majorHAnsi"/>
+          <w:sz w:val="22"/>
+        </w:rPr>
+        <w:t xml:space="preserve"> </w:t>
+      </w:r>
+      <w:r>
+        <w:rPr>
+          <w:rFonts w:asciiTheme="majorHAnsi" w:eastAsiaTheme="majorHAnsi" w:hAnsiTheme="majorHAnsi" w:hint="eastAsia"/>
+          <w:sz w:val="22"/>
+        </w:rPr>
+        <w:t>왼쪽의 도표는 2</w:t>
+      </w:r>
+      <w:r>
+        <w:rPr>
+          <w:rFonts w:asciiTheme="majorHAnsi" w:eastAsiaTheme="majorHAnsi" w:hAnsiTheme="majorHAnsi"/>
+          <w:sz w:val="22"/>
+        </w:rPr>
+        <w:t>005</w:t>
+      </w:r>
+      <w:r>
+        <w:rPr>
+          <w:rFonts w:asciiTheme="majorHAnsi" w:eastAsiaTheme="majorHAnsi" w:hAnsiTheme="majorHAnsi" w:hint="eastAsia"/>
+          <w:sz w:val="22"/>
+        </w:rPr>
+        <w:t xml:space="preserve">년의 방추형 모형이 계속 진행된 </w:t>
+      </w:r>
+      <w:r>
+        <w:rPr>
+          <w:rFonts w:asciiTheme="majorHAnsi" w:eastAsiaTheme="majorHAnsi" w:hAnsiTheme="majorHAnsi"/>
+          <w:sz w:val="22"/>
+        </w:rPr>
+        <w:t>13</w:t>
+      </w:r>
+      <w:r>
+        <w:rPr>
+          <w:rFonts w:asciiTheme="majorHAnsi" w:eastAsiaTheme="majorHAnsi" w:hAnsiTheme="majorHAnsi" w:hint="eastAsia"/>
+          <w:sz w:val="22"/>
+        </w:rPr>
+        <w:t>년 후의 한국인데 출생률이 갈수록 계속 저하하여 아래로 갈수록 얇아지는 모습을 볼 수 있다.</w:t>
+      </w:r>
+    </w:p>
+    <w:p>
+      <w:pPr>
+        <w:pStyle w:val="a3"/>
+        <w:spacing w:line="240" w:lineRule="auto"/>
+        <w:ind w:left="760"/>
+        <w:rPr>
+          <w:rFonts w:asciiTheme="majorHAnsi" w:eastAsiaTheme="majorHAnsi" w:hAnsiTheme="majorHAnsi"/>
+          <w:sz w:val="22"/>
+        </w:rPr>
+      </w:pPr>
+    </w:p>
+    <w:p>
+      <w:pPr>
+        <w:pStyle w:val="a3"/>
+        <w:spacing w:line="240" w:lineRule="auto"/>
+        <w:ind w:left="760"/>
+        <w:rPr>
+          <w:rFonts w:asciiTheme="majorHAnsi" w:eastAsiaTheme="majorHAnsi" w:hAnsiTheme="majorHAnsi" w:hint="eastAsia"/>
+          <w:sz w:val="22"/>
+        </w:rPr>
+      </w:pPr>
+      <w:r>
+        <w:rPr>
+          <w:rFonts w:asciiTheme="majorHAnsi" w:eastAsiaTheme="majorHAnsi" w:hAnsiTheme="majorHAnsi" w:hint="eastAsia"/>
+          <w:sz w:val="22"/>
+        </w:rPr>
+        <w:t>마지막으로 2</w:t>
+      </w:r>
+      <w:r>
+        <w:rPr>
+          <w:rFonts w:asciiTheme="majorHAnsi" w:eastAsiaTheme="majorHAnsi" w:hAnsiTheme="majorHAnsi"/>
+          <w:sz w:val="22"/>
+        </w:rPr>
+        <w:t>067</w:t>
+      </w:r>
+      <w:r>
+        <w:rPr>
+          <w:rFonts w:asciiTheme="majorHAnsi" w:eastAsiaTheme="majorHAnsi" w:hAnsiTheme="majorHAnsi" w:hint="eastAsia"/>
+          <w:sz w:val="22"/>
+        </w:rPr>
+        <w:t xml:space="preserve">년의 </w:t>
+      </w:r>
+      <w:proofErr w:type="spellStart"/>
+      <w:r>
+        <w:rPr>
+          <w:rFonts w:asciiTheme="majorHAnsi" w:eastAsiaTheme="majorHAnsi" w:hAnsiTheme="majorHAnsi" w:hint="eastAsia"/>
+          <w:sz w:val="22"/>
+        </w:rPr>
+        <w:t>예상도표는</w:t>
+      </w:r>
+      <w:proofErr w:type="spellEnd"/>
+      <w:r>
+        <w:rPr>
+          <w:rFonts w:asciiTheme="majorHAnsi" w:eastAsiaTheme="majorHAnsi" w:hAnsiTheme="majorHAnsi" w:hint="eastAsia"/>
+          <w:sz w:val="22"/>
+        </w:rPr>
+        <w:t xml:space="preserve"> </w:t>
+      </w:r>
+      <w:proofErr w:type="spellStart"/>
+      <w:r>
+        <w:rPr>
+          <w:rFonts w:asciiTheme="majorHAnsi" w:eastAsiaTheme="majorHAnsi" w:hAnsiTheme="majorHAnsi" w:hint="eastAsia"/>
+          <w:sz w:val="22"/>
+        </w:rPr>
+        <w:t>출산률의</w:t>
+      </w:r>
+      <w:proofErr w:type="spellEnd"/>
+      <w:r>
+        <w:rPr>
+          <w:rFonts w:asciiTheme="majorHAnsi" w:eastAsiaTheme="majorHAnsi" w:hAnsiTheme="majorHAnsi" w:hint="eastAsia"/>
+          <w:sz w:val="22"/>
+        </w:rPr>
+        <w:t xml:space="preserve"> 반등이 전혀 없이 고령화가 계속 진행되어 역삼각</w:t>
+      </w:r>
+      <w:r>
+        <w:rPr>
+          <w:rFonts w:asciiTheme="majorHAnsi" w:eastAsiaTheme="majorHAnsi" w:hAnsiTheme="majorHAnsi" w:hint="eastAsia"/>
+          <w:sz w:val="22"/>
+        </w:rPr>
+        <w:lastRenderedPageBreak/>
+        <w:t xml:space="preserve">형에 가까운 형태의 초고령화사회가 된 모습의 </w:t>
+      </w:r>
+      <w:proofErr w:type="spellStart"/>
+      <w:r>
+        <w:rPr>
+          <w:rFonts w:asciiTheme="majorHAnsi" w:eastAsiaTheme="majorHAnsi" w:hAnsiTheme="majorHAnsi" w:hint="eastAsia"/>
+          <w:sz w:val="22"/>
+        </w:rPr>
+        <w:t>인구피라미드이다</w:t>
+      </w:r>
+      <w:proofErr w:type="spellEnd"/>
+      <w:r>
+        <w:rPr>
+          <w:rFonts w:asciiTheme="majorHAnsi" w:eastAsiaTheme="majorHAnsi" w:hAnsiTheme="majorHAnsi" w:hint="eastAsia"/>
+          <w:sz w:val="22"/>
+        </w:rPr>
+        <w:t>.</w:t>
+      </w:r>
+      <w:r>
+        <w:rPr>
+          <w:rFonts w:asciiTheme="majorHAnsi" w:eastAsiaTheme="majorHAnsi" w:hAnsiTheme="majorHAnsi"/>
+          <w:sz w:val="22"/>
+        </w:rPr>
+        <w:t xml:space="preserve"> </w:t>
+      </w:r>
+    </w:p>
+    <w:p>
+      <w:pPr>
+        <w:pStyle w:val="a3"/>
+        <w:spacing w:line="240" w:lineRule="auto"/>
+        <w:ind w:left="760"/>
+        <w:rPr>
+          <w:rFonts w:asciiTheme="majorHAnsi" w:eastAsiaTheme="majorHAnsi" w:hAnsiTheme="majorHAnsi"/>
+          <w:sz w:val="22"/>
+        </w:rPr>
+      </w:pPr>
+    </w:p>
+    <w:p>
+      <w:pPr>
+        <w:pStyle w:val="a3"/>
+        <w:spacing w:line="240" w:lineRule="auto"/>
+        <w:ind w:left="760"/>
+        <w:rPr>
+          <w:rFonts w:asciiTheme="majorHAnsi" w:eastAsiaTheme="majorHAnsi" w:hAnsiTheme="majorHAnsi"/>
+          <w:sz w:val="22"/>
+        </w:rPr>
+      </w:pPr>
+    </w:p>
+    <w:p>
+      <w:pPr>
+        <w:pStyle w:val="a3"/>
+        <w:spacing w:line="240" w:lineRule="auto"/>
+        <w:ind w:left="760"/>
+        <w:rPr>
+          <w:rFonts w:asciiTheme="majorHAnsi" w:eastAsiaTheme="majorHAnsi" w:hAnsiTheme="majorHAnsi"/>
+          <w:sz w:val="22"/>
+        </w:rPr>
+      </w:pPr>
+    </w:p>
+    <w:p>
+      <w:pPr>
+        <w:pStyle w:val="a3"/>
+        <w:spacing w:line="240" w:lineRule="auto"/>
+        <w:ind w:left="760"/>
+        <w:rPr>
+          <w:rFonts w:asciiTheme="majorHAnsi" w:eastAsiaTheme="majorHAnsi" w:hAnsiTheme="majorHAnsi"/>
+          <w:sz w:val="22"/>
+        </w:rPr>
+      </w:pPr>
+    </w:p>
+    <w:p>
+      <w:pPr>
+        <w:pStyle w:val="a3"/>
+        <w:spacing w:line="240" w:lineRule="auto"/>
+        <w:ind w:left="760"/>
+        <w:rPr>
+          <w:rFonts w:asciiTheme="majorHAnsi" w:eastAsiaTheme="majorHAnsi" w:hAnsiTheme="majorHAnsi"/>
+          <w:sz w:val="22"/>
+        </w:rPr>
+      </w:pPr>
     </w:p>
     <w:p>
       <w:pPr>
@@ -2147,7 +2946,7 @@
                     <pic:cNvPicPr/>
                   </pic:nvPicPr>
                   <pic:blipFill>
-                    <a:blip r:embed="rId9"/>
+                    <a:blip r:embed="rId13"/>
                     <a:stretch>
                       <a:fillRect/>
                     </a:stretch>
@@ -2414,9 +3213,6 @@
     <w:p>
       <w:pPr>
         <w:pStyle w:val="ae"/>
-        <w:rPr>
-          <w:rFonts w:hint="eastAsia"/>
-        </w:rPr>
       </w:pPr>
       <w:r>
         <w:rPr>
@@ -2441,9 +3237,6 @@
     <w:p>
       <w:pPr>
         <w:pStyle w:val="ae"/>
-        <w:rPr>
-          <w:rFonts w:hint="eastAsia"/>
-        </w:rPr>
       </w:pPr>
       <w:r>
         <w:rPr>
@@ -4197,6 +4990,20 @@
       <w:shd w:val="clear" w:color="auto" w:fill="E1DFDD"/>
     </w:rPr>
   </w:style>
+  <w:style w:type="paragraph" w:styleId="af2">
+    <w:name w:val="caption"/>
+    <w:basedOn w:val="a"/>
+    <w:next w:val="a"/>
+    <w:uiPriority w:val="35"/>
+    <w:unhideWhenUsed/>
+    <w:qFormat/>
+    <w:rsid w:val="00A73701"/>
+    <w:rPr>
+      <w:b/>
+      <w:bCs/>
+      <w:szCs w:val="20"/>
+    </w:rPr>
+  </w:style>
 </w:styles>
 </file>
 

</xml_diff>